<commit_message>
Update daily scrum files
</commit_message>
<xml_diff>
--- a/Sprint1 Documents/20170022-MohamedHadad-ScrumMeeting1.docx
+++ b/Sprint1 Documents/20170022-MohamedHadad-ScrumMeeting1.docx
@@ -1,6 +1,6 @@
 
 <file path=word/document.xml><?xml version="1.0" encoding="utf-8"?>
-<w:document xmlns:wpc="http://schemas.microsoft.com/office/word/2010/wordprocessingCanvas" xmlns:cx="http://schemas.microsoft.com/office/drawing/2014/chartex" xmlns:cx1="http://schemas.microsoft.com/office/drawing/2015/9/8/chartex" xmlns:mc="http://schemas.openxmlformats.org/markup-compatibility/2006" xmlns:o="urn:schemas-microsoft-com:office:office" xmlns:r="http://schemas.openxmlformats.org/officeDocument/2006/relationships" xmlns:m="http://schemas.openxmlformats.org/officeDocument/2006/math" xmlns:v="urn:schemas-microsoft-com:vml" xmlns:wp14="http://schemas.microsoft.com/office/word/2010/wordprocessingDrawing" xmlns:wp="http://schemas.openxmlformats.org/drawingml/2006/wordprocessingDrawing" xmlns:w10="urn:schemas-microsoft-com:office:word" xmlns:w="http://schemas.openxmlformats.org/wordprocessingml/2006/main" xmlns:w14="http://schemas.microsoft.com/office/word/2010/wordml" xmlns:w15="http://schemas.microsoft.com/office/word/2012/wordml" xmlns:w16se="http://schemas.microsoft.com/office/word/2015/wordml/symex" xmlns:wpg="http://schemas.microsoft.com/office/word/2010/wordprocessingGroup" xmlns:wpi="http://schemas.microsoft.com/office/word/2010/wordprocessingInk" xmlns:wne="http://schemas.microsoft.com/office/word/2006/wordml" xmlns:wps="http://schemas.microsoft.com/office/word/2010/wordprocessingShape" mc:Ignorable="w14 w15 w16se wp14">
+<w:document xmlns:wpc="http://schemas.microsoft.com/office/word/2010/wordprocessingCanvas" xmlns:mc="http://schemas.openxmlformats.org/markup-compatibility/2006" xmlns:o="urn:schemas-microsoft-com:office:office" xmlns:r="http://schemas.openxmlformats.org/officeDocument/2006/relationships" xmlns:m="http://schemas.openxmlformats.org/officeDocument/2006/math" xmlns:v="urn:schemas-microsoft-com:vml" xmlns:wp14="http://schemas.microsoft.com/office/word/2010/wordprocessingDrawing" xmlns:wp="http://schemas.openxmlformats.org/drawingml/2006/wordprocessingDrawing" xmlns:w10="urn:schemas-microsoft-com:office:word" xmlns:w="http://schemas.openxmlformats.org/wordprocessingml/2006/main" xmlns:w14="http://schemas.microsoft.com/office/word/2010/wordml" xmlns:w15="http://schemas.microsoft.com/office/word/2012/wordml" xmlns:wpg="http://schemas.microsoft.com/office/word/2010/wordprocessingGroup" xmlns:wpi="http://schemas.microsoft.com/office/word/2010/wordprocessingInk" xmlns:wne="http://schemas.microsoft.com/office/word/2006/wordml" xmlns:wps="http://schemas.microsoft.com/office/word/2010/wordprocessingShape" mc:Ignorable="w14 w15 wp14">
   <w:body>
     <w:p>
       <w:pPr>
@@ -505,7 +505,11 @@
           <w:tcPr>
             <w:tcW w:w="3960" w:type="dxa"/>
           </w:tcPr>
-          <w:p/>
+          <w:p>
+            <w:r>
+              <w:t>mmostafaouda@gmail.com</w:t>
+            </w:r>
+          </w:p>
         </w:tc>
         <w:tc>
           <w:tcPr>
@@ -863,8 +867,6 @@
               </w:rPr>
               <w:t>2</w:t>
             </w:r>
-            <w:bookmarkStart w:id="0" w:name="_GoBack"/>
-            <w:bookmarkEnd w:id="0"/>
           </w:hyperlink>
         </w:p>
         <w:p>
@@ -947,9 +949,163 @@
       <w:pPr>
         <w:pStyle w:val="Heading1"/>
       </w:pPr>
-      <w:bookmarkStart w:id="1" w:name="_Toc507250132"/>
+      <w:bookmarkStart w:id="0" w:name="_Toc507250132"/>
       <w:r>
         <w:t>Done requirements</w:t>
+      </w:r>
+      <w:bookmarkEnd w:id="0"/>
+    </w:p>
+    <w:p>
+      <w:pPr>
+        <w:pStyle w:val="ListParagraph"/>
+        <w:rPr>
+          <w:b/>
+          <w:bCs/>
+          <w:color w:val="FF0000"/>
+        </w:rPr>
+      </w:pPr>
+      <w:r>
+        <w:rPr>
+          <w:b/>
+          <w:bCs/>
+          <w:color w:val="FF0000"/>
+        </w:rPr>
+        <w:t>Ahmed:</w:t>
+      </w:r>
+      <w:r>
+        <w:rPr>
+          <w:b/>
+          <w:bCs/>
+          <w:color w:val="FF0000"/>
+        </w:rPr>
+        <w:t xml:space="preserve"> Create repository on GitHub under “Online-Store-</w:t>
+      </w:r>
+      <w:r>
+        <w:rPr>
+          <w:b/>
+          <w:bCs/>
+          <w:color w:val="FF0000"/>
+        </w:rPr>
+        <w:t>Platform</w:t>
+      </w:r>
+      <w:r>
+        <w:rPr>
+          <w:b/>
+          <w:bCs/>
+          <w:color w:val="FF0000"/>
+        </w:rPr>
+        <w:t>-API” Name and send Collaboration invite to each one</w:t>
+      </w:r>
+    </w:p>
+    <w:p>
+      <w:pPr>
+        <w:pStyle w:val="ListParagraph"/>
+        <w:rPr>
+          <w:b/>
+          <w:bCs/>
+          <w:color w:val="FF0000"/>
+        </w:rPr>
+      </w:pPr>
+      <w:r>
+        <w:rPr>
+          <w:b/>
+          <w:bCs/>
+          <w:color w:val="FF0000"/>
+        </w:rPr>
+        <w:t>Atef:</w:t>
+      </w:r>
+      <w:r>
+        <w:rPr>
+          <w:b/>
+          <w:bCs/>
+          <w:color w:val="FF0000"/>
+        </w:rPr>
+        <w:t xml:space="preserve"> Create file on Creatly.com</w:t>
+      </w:r>
+      <w:r>
+        <w:rPr>
+          <w:b/>
+          <w:bCs/>
+          <w:color w:val="FF0000"/>
+        </w:rPr>
+        <w:t xml:space="preserve"> and create TRELLO Board</w:t>
+      </w:r>
+    </w:p>
+    <w:p>
+      <w:pPr>
+        <w:pStyle w:val="ListParagraph"/>
+        <w:rPr>
+          <w:b/>
+          <w:bCs/>
+          <w:color w:val="FF0000"/>
+        </w:rPr>
+      </w:pPr>
+      <w:r>
+        <w:rPr>
+          <w:b/>
+          <w:bCs/>
+          <w:color w:val="FF0000"/>
+        </w:rPr>
+        <w:t>Ibrahim:</w:t>
+      </w:r>
+      <w:r>
+        <w:rPr>
+          <w:b/>
+          <w:bCs/>
+          <w:color w:val="FF0000"/>
+        </w:rPr>
+        <w:t xml:space="preserve"> search for all available </w:t>
+      </w:r>
+      <w:r>
+        <w:rPr>
+          <w:b/>
+          <w:bCs/>
+          <w:color w:val="FF0000"/>
+        </w:rPr>
+        <w:t xml:space="preserve">frameworks </w:t>
+      </w:r>
+      <w:r>
+        <w:rPr>
+          <w:b/>
+          <w:bCs/>
+          <w:color w:val="FF0000"/>
+        </w:rPr>
+        <w:t>to make the project</w:t>
+      </w:r>
+    </w:p>
+    <w:p>
+      <w:pPr>
+        <w:pStyle w:val="ListParagraph"/>
+        <w:rPr>
+          <w:b/>
+          <w:bCs/>
+          <w:color w:val="FF0000"/>
+        </w:rPr>
+      </w:pPr>
+      <w:r>
+        <w:rPr>
+          <w:b/>
+          <w:bCs/>
+          <w:color w:val="FF0000"/>
+        </w:rPr>
+        <w:t>Mohamed:</w:t>
+      </w:r>
+      <w:r>
+        <w:rPr>
+          <w:b/>
+          <w:bCs/>
+          <w:color w:val="FF0000"/>
+        </w:rPr>
+        <w:t xml:space="preserve"> Create Discord Group</w:t>
+      </w:r>
+    </w:p>
+    <w:p>
+      <w:pPr>
+        <w:pStyle w:val="Heading1"/>
+      </w:pPr>
+      <w:bookmarkStart w:id="1" w:name="_Toc507250133"/>
+      <w:r>
+        <w:t>What will be done today</w:t>
       </w:r>
       <w:bookmarkEnd w:id="1"/>
     </w:p>
@@ -968,31 +1124,23 @@
           <w:bCs/>
           <w:color w:val="FF0000"/>
         </w:rPr>
-        <w:t>Ahmed:</w:t>
-      </w:r>
-      <w:r>
-        <w:rPr>
-          <w:b/>
-          <w:bCs/>
-          <w:color w:val="FF0000"/>
-        </w:rPr>
-        <w:t xml:space="preserve"> Create repository on GitHub under “Online-Store-</w:t>
-      </w:r>
-      <w:r>
-        <w:rPr>
-          <w:b/>
-          <w:bCs/>
-          <w:color w:val="FF0000"/>
-        </w:rPr>
-        <w:t>Platform</w:t>
-      </w:r>
-      <w:r>
-        <w:rPr>
-          <w:b/>
-          <w:bCs/>
-          <w:color w:val="FF0000"/>
-        </w:rPr>
-        <w:t>-API” Name and send Collaboration invite to each one</w:t>
+        <w:t>All</w:t>
+      </w:r>
+      <w:r>
+        <w:rPr>
+          <w:b/>
+          <w:bCs/>
+          <w:color w:val="FF0000"/>
+        </w:rPr>
+        <w:t>:</w:t>
+      </w:r>
+      <w:r>
+        <w:rPr>
+          <w:b/>
+          <w:bCs/>
+          <w:color w:val="FF0000"/>
+        </w:rPr>
+        <w:t xml:space="preserve"> Read the project Description well and discuss about the framework will be used</w:t>
       </w:r>
     </w:p>
     <w:p>
@@ -1010,23 +1158,7 @@
           <w:bCs/>
           <w:color w:val="FF0000"/>
         </w:rPr>
-        <w:t>Atef:</w:t>
-      </w:r>
-      <w:r>
-        <w:rPr>
-          <w:b/>
-          <w:bCs/>
-          <w:color w:val="FF0000"/>
-        </w:rPr>
-        <w:t xml:space="preserve"> Create file on Creatly.com</w:t>
-      </w:r>
-      <w:r>
-        <w:rPr>
-          <w:b/>
-          <w:bCs/>
-          <w:color w:val="FF0000"/>
-        </w:rPr>
-        <w:t xml:space="preserve"> and create TRELLO Board</w:t>
+        <w:t xml:space="preserve">Atef: Assign Tasks to each member on TRELLO  </w:t>
       </w:r>
     </w:p>
     <w:p>
@@ -1036,82 +1168,26 @@
           <w:b/>
           <w:bCs/>
           <w:color w:val="FF0000"/>
-        </w:rPr>
-      </w:pPr>
-      <w:r>
-        <w:rPr>
-          <w:b/>
-          <w:bCs/>
-          <w:color w:val="FF0000"/>
-        </w:rPr>
-        <w:t>Ibrahim:</w:t>
-      </w:r>
-      <w:r>
-        <w:rPr>
-          <w:b/>
-          <w:bCs/>
-          <w:color w:val="FF0000"/>
-        </w:rPr>
-        <w:t xml:space="preserve"> search for all available </w:t>
-      </w:r>
-      <w:r>
-        <w:rPr>
-          <w:b/>
-          <w:bCs/>
-          <w:color w:val="FF0000"/>
-        </w:rPr>
-        <w:t xml:space="preserve">frameworks </w:t>
-      </w:r>
-      <w:r>
-        <w:rPr>
-          <w:b/>
-          <w:bCs/>
-          <w:color w:val="FF0000"/>
-        </w:rPr>
-        <w:t>to make the project</w:t>
+          <w:lang w:bidi="ar-EG"/>
+        </w:rPr>
+      </w:pPr>
+      <w:r>
+        <w:rPr>
+          <w:b/>
+          <w:bCs/>
+          <w:color w:val="FF0000"/>
+          <w:lang w:bidi="ar-EG"/>
+        </w:rPr>
+        <w:tab/>
       </w:r>
     </w:p>
     <w:p>
       <w:pPr>
-        <w:pStyle w:val="ListParagraph"/>
-        <w:rPr>
-          <w:b/>
-          <w:bCs/>
-          <w:color w:val="FF0000"/>
-        </w:rPr>
-      </w:pPr>
-      <w:r>
-        <w:rPr>
-          <w:b/>
-          <w:bCs/>
-          <w:color w:val="FF0000"/>
-        </w:rPr>
-        <w:t>Mohamed:</w:t>
-      </w:r>
-      <w:r>
-        <w:rPr>
-          <w:b/>
-          <w:bCs/>
-          <w:color w:val="FF0000"/>
-        </w:rPr>
-        <w:t xml:space="preserve"> </w:t>
-      </w:r>
-      <w:r>
-        <w:rPr>
-          <w:b/>
-          <w:bCs/>
-          <w:color w:val="FF0000"/>
-        </w:rPr>
-        <w:t>Create Discord Group</w:t>
-      </w:r>
-    </w:p>
-    <w:p>
-      <w:pPr>
         <w:pStyle w:val="Heading1"/>
       </w:pPr>
-      <w:bookmarkStart w:id="2" w:name="_Toc507250133"/>
-      <w:r>
-        <w:t>What will be done today</w:t>
+      <w:bookmarkStart w:id="2" w:name="_Toc507250134"/>
+      <w:r>
+        <w:t>Current obstacles</w:t>
       </w:r>
       <w:bookmarkEnd w:id="2"/>
     </w:p>
@@ -1130,7 +1206,15 @@
           <w:bCs/>
           <w:color w:val="FF0000"/>
         </w:rPr>
-        <w:t>All</w:t>
+        <w:t>Ahmed</w:t>
+      </w:r>
+      <w:r>
+        <w:rPr>
+          <w:b/>
+          <w:bCs/>
+          <w:color w:val="FF0000"/>
+        </w:rPr>
+        <w:t xml:space="preserve"> and Atef</w:t>
       </w:r>
       <w:r>
         <w:rPr>
@@ -1146,7 +1230,7 @@
           <w:bCs/>
           <w:color w:val="FF0000"/>
         </w:rPr>
-        <w:t xml:space="preserve"> Read the project Description well and discuss about the framework will be used</w:t>
+        <w:t xml:space="preserve"> want ASP .NET Framework instead of PHP</w:t>
       </w:r>
     </w:p>
     <w:p>
@@ -1164,7 +1248,31 @@
           <w:bCs/>
           <w:color w:val="FF0000"/>
         </w:rPr>
-        <w:t xml:space="preserve">Atef: Assign Tasks to each member on TRELLO  </w:t>
+        <w:t xml:space="preserve">Ibrahim and Mohamed: want </w:t>
+      </w:r>
+      <w:r>
+        <w:rPr>
+          <w:b/>
+          <w:bCs/>
+          <w:color w:val="FF0000"/>
+        </w:rPr>
+        <w:t xml:space="preserve">PHP </w:t>
+      </w:r>
+      <w:r>
+        <w:rPr>
+          <w:b/>
+          <w:bCs/>
+          <w:color w:val="FF0000"/>
+        </w:rPr>
+        <w:t xml:space="preserve">Framework instead of </w:t>
+      </w:r>
+      <w:r>
+        <w:rPr>
+          <w:b/>
+          <w:bCs/>
+          <w:color w:val="FF0000"/>
+        </w:rPr>
+        <w:t>ASP .NET</w:t>
       </w:r>
     </w:p>
     <w:p>
@@ -1174,28 +1282,34 @@
           <w:b/>
           <w:bCs/>
           <w:color w:val="FF0000"/>
-          <w:lang w:bidi="ar-EG"/>
-        </w:rPr>
-      </w:pPr>
-      <w:r>
-        <w:rPr>
-          <w:b/>
-          <w:bCs/>
-          <w:color w:val="FF0000"/>
-          <w:lang w:bidi="ar-EG"/>
-        </w:rPr>
-        <w:tab/>
+        </w:rPr>
+      </w:pPr>
+      <w:r>
+        <w:rPr>
+          <w:b/>
+          <w:bCs/>
+          <w:color w:val="FF0000"/>
+        </w:rPr>
+        <w:t>Atef:</w:t>
+      </w:r>
+      <w:r>
+        <w:rPr>
+          <w:b/>
+          <w:bCs/>
+          <w:color w:val="FF0000"/>
+        </w:rPr>
+        <w:t xml:space="preserve"> Internet connection Issue so that we can’t connect to him easily</w:t>
       </w:r>
     </w:p>
     <w:p>
       <w:pPr>
-        <w:pStyle w:val="Heading1"/>
-      </w:pPr>
-      <w:bookmarkStart w:id="3" w:name="_Toc507250134"/>
-      <w:r>
-        <w:t>Current obstacles</w:t>
-      </w:r>
-      <w:bookmarkEnd w:id="3"/>
+        <w:pStyle w:val="ListParagraph"/>
+        <w:rPr>
+          <w:b/>
+          <w:bCs/>
+          <w:color w:val="FF0000"/>
+        </w:rPr>
+      </w:pPr>
     </w:p>
     <w:p>
       <w:pPr>
@@ -1206,38 +1320,6 @@
           <w:color w:val="FF0000"/>
         </w:rPr>
       </w:pPr>
-      <w:r>
-        <w:rPr>
-          <w:b/>
-          <w:bCs/>
-          <w:color w:val="FF0000"/>
-        </w:rPr>
-        <w:t>Ahmed</w:t>
-      </w:r>
-      <w:r>
-        <w:rPr>
-          <w:b/>
-          <w:bCs/>
-          <w:color w:val="FF0000"/>
-        </w:rPr>
-        <w:t xml:space="preserve"> and Atef</w:t>
-      </w:r>
-      <w:r>
-        <w:rPr>
-          <w:b/>
-          <w:bCs/>
-          <w:color w:val="FF0000"/>
-        </w:rPr>
-        <w:t>:</w:t>
-      </w:r>
-      <w:r>
-        <w:rPr>
-          <w:b/>
-          <w:bCs/>
-          <w:color w:val="FF0000"/>
-        </w:rPr>
-        <w:t xml:space="preserve"> want ASP .NET Framework instead of PHP</w:t>
-      </w:r>
     </w:p>
     <w:p>
       <w:pPr>
@@ -1248,46 +1330,6 @@
           <w:color w:val="FF0000"/>
         </w:rPr>
       </w:pPr>
-      <w:r>
-        <w:rPr>
-          <w:b/>
-          <w:bCs/>
-          <w:color w:val="FF0000"/>
-        </w:rPr>
-        <w:t xml:space="preserve">Ibrahim and Mohamed: </w:t>
-      </w:r>
-      <w:r>
-        <w:rPr>
-          <w:b/>
-          <w:bCs/>
-          <w:color w:val="FF0000"/>
-        </w:rPr>
-        <w:t xml:space="preserve">want </w:t>
-      </w:r>
-      <w:r>
-        <w:rPr>
-          <w:b/>
-          <w:bCs/>
-          <w:color w:val="FF0000"/>
-        </w:rPr>
-        <w:t xml:space="preserve">PHP </w:t>
-      </w:r>
-      <w:r>
-        <w:rPr>
-          <w:b/>
-          <w:bCs/>
-          <w:color w:val="FF0000"/>
-        </w:rPr>
-        <w:t xml:space="preserve">Framework instead of </w:t>
-      </w:r>
-      <w:r>
-        <w:rPr>
-          <w:b/>
-          <w:bCs/>
-          <w:color w:val="FF0000"/>
-        </w:rPr>
-        <w:t>ASP .NET</w:t>
-      </w:r>
     </w:p>
     <w:p>
       <w:pPr>
@@ -1298,22 +1340,6 @@
           <w:color w:val="FF0000"/>
         </w:rPr>
       </w:pPr>
-      <w:r>
-        <w:rPr>
-          <w:b/>
-          <w:bCs/>
-          <w:color w:val="FF0000"/>
-        </w:rPr>
-        <w:t>Atef:</w:t>
-      </w:r>
-      <w:r>
-        <w:rPr>
-          <w:b/>
-          <w:bCs/>
-          <w:color w:val="FF0000"/>
-        </w:rPr>
-        <w:t xml:space="preserve"> Internet connection Issue so that we can’t connect to him easily</w:t>
-      </w:r>
     </w:p>
     <w:p>
       <w:pPr>
@@ -1389,65 +1415,26 @@
       <w:pPr>
         <w:pStyle w:val="ListParagraph"/>
         <w:rPr>
-          <w:b/>
-          <w:bCs/>
-          <w:color w:val="FF0000"/>
+          <w:rtl/>
         </w:rPr>
       </w:pPr>
     </w:p>
     <w:p>
       <w:pPr>
-        <w:pStyle w:val="ListParagraph"/>
-        <w:rPr>
-          <w:b/>
-          <w:bCs/>
-          <w:color w:val="FF0000"/>
-        </w:rPr>
-      </w:pPr>
-    </w:p>
-    <w:p>
-      <w:pPr>
-        <w:pStyle w:val="ListParagraph"/>
-        <w:rPr>
-          <w:b/>
-          <w:bCs/>
-          <w:color w:val="FF0000"/>
-        </w:rPr>
-      </w:pPr>
-    </w:p>
-    <w:p>
-      <w:pPr>
-        <w:pStyle w:val="ListParagraph"/>
-        <w:rPr>
-          <w:b/>
-          <w:bCs/>
-          <w:color w:val="FF0000"/>
-        </w:rPr>
-      </w:pPr>
-    </w:p>
-    <w:p>
-      <w:pPr>
-        <w:pStyle w:val="ListParagraph"/>
-        <w:rPr>
-          <w:rtl/>
-        </w:rPr>
-      </w:pPr>
-    </w:p>
-    <w:p>
-      <w:pPr>
         <w:pStyle w:val="Heading1"/>
       </w:pPr>
-      <w:bookmarkStart w:id="4" w:name="_Toc507250135"/>
+      <w:bookmarkStart w:id="3" w:name="_Toc507250135"/>
       <w:r>
         <w:lastRenderedPageBreak/>
         <w:t>Current Trello workspace</w:t>
       </w:r>
-      <w:bookmarkEnd w:id="4"/>
+      <w:bookmarkEnd w:id="3"/>
     </w:p>
     <w:p/>
     <w:p>
       <w:pPr>
         <w:pStyle w:val="ListParagraph"/>
+        <w:ind w:hanging="990"/>
         <w:rPr>
           <w:b/>
           <w:bCs/>
@@ -1461,60 +1448,37 @@
           <w:noProof/>
           <w:color w:val="FF0000"/>
         </w:rPr>
-        <w:drawing>
-          <wp:inline distT="0" distB="0" distL="0" distR="0" wp14:anchorId="70162244" wp14:editId="1C2D85F6">
-            <wp:extent cx="6124575" cy="2505075"/>
-            <wp:effectExtent l="0" t="0" r="0" b="0"/>
-            <wp:docPr id="1" name="Picture 1"/>
-            <wp:cNvGraphicFramePr>
-              <a:graphicFrameLocks xmlns:a="http://schemas.openxmlformats.org/drawingml/2006/main" noChangeAspect="1"/>
-            </wp:cNvGraphicFramePr>
-            <a:graphic xmlns:a="http://schemas.openxmlformats.org/drawingml/2006/main">
-              <a:graphicData uri="http://schemas.openxmlformats.org/drawingml/2006/picture">
-                <pic:pic xmlns:pic="http://schemas.openxmlformats.org/drawingml/2006/picture">
-                  <pic:nvPicPr>
-                    <pic:cNvPr id="0" name="Picture 1"/>
-                    <pic:cNvPicPr>
-                      <a:picLocks noChangeAspect="1" noChangeArrowheads="1"/>
-                    </pic:cNvPicPr>
-                  </pic:nvPicPr>
-                  <pic:blipFill>
-                    <a:blip r:embed="rId10">
-                      <a:extLst>
-                        <a:ext uri="{28A0092B-C50C-407E-A947-70E740481C1C}">
-                          <a14:useLocalDpi xmlns:a14="http://schemas.microsoft.com/office/drawing/2010/main" val="0"/>
-                        </a:ext>
-                      </a:extLst>
-                    </a:blip>
-                    <a:srcRect/>
-                    <a:stretch>
-                      <a:fillRect/>
-                    </a:stretch>
-                  </pic:blipFill>
-                  <pic:spPr bwMode="auto">
-                    <a:xfrm>
-                      <a:off x="0" y="0"/>
-                      <a:ext cx="6124575" cy="2505075"/>
-                    </a:xfrm>
-                    <a:prstGeom prst="rect">
-                      <a:avLst/>
-                    </a:prstGeom>
-                    <a:noFill/>
-                    <a:ln>
-                      <a:noFill/>
-                    </a:ln>
-                  </pic:spPr>
-                </pic:pic>
-              </a:graphicData>
-            </a:graphic>
-          </wp:inline>
-        </w:drawing>
-      </w:r>
+        <w:pict w14:anchorId="003E38F7">
+          <v:shapetype id="_x0000_t75" coordsize="21600,21600" o:spt="75" o:preferrelative="t" path="m@4@5l@4@11@9@11@9@5xe" filled="f" stroked="f">
+            <v:stroke joinstyle="miter"/>
+            <v:formulas>
+              <v:f eqn="if lineDrawn pixelLineWidth 0"/>
+              <v:f eqn="sum @0 1 0"/>
+              <v:f eqn="sum 0 0 @1"/>
+              <v:f eqn="prod @2 1 2"/>
+              <v:f eqn="prod @3 21600 pixelWidth"/>
+              <v:f eqn="prod @3 21600 pixelHeight"/>
+              <v:f eqn="sum @0 0 1"/>
+              <v:f eqn="prod @6 1 2"/>
+              <v:f eqn="prod @7 21600 pixelWidth"/>
+              <v:f eqn="sum @8 21600 0"/>
+              <v:f eqn="prod @7 21600 pixelHeight"/>
+              <v:f eqn="sum @10 21600 0"/>
+            </v:formulas>
+            <v:path o:extrusionok="f" gradientshapeok="t" o:connecttype="rect"/>
+            <o:lock v:ext="edit" aspectratio="t"/>
+          </v:shapetype>
+          <v:shape id="_x0000_i1025" type="#_x0000_t75" style="width:482.25pt;height:222.1pt">
+            <v:imagedata r:id="rId10" o:title="1"/>
+          </v:shape>
+        </w:pict>
+      </w:r>
+      <w:bookmarkStart w:id="4" w:name="_GoBack"/>
+      <w:bookmarkEnd w:id="4"/>
     </w:p>
     <w:p>
       <w:pPr>
         <w:rPr>
-          <w:rFonts w:hint="cs"/>
           <w:rtl/>
           <w:lang w:bidi="ar-EG"/>
         </w:rPr>
@@ -1534,7 +1498,7 @@
 </file>
 
 <file path=word/endnotes.xml><?xml version="1.0" encoding="utf-8"?>
-<w:endnotes xmlns:wpc="http://schemas.microsoft.com/office/word/2010/wordprocessingCanvas" xmlns:cx="http://schemas.microsoft.com/office/drawing/2014/chartex" xmlns:cx1="http://schemas.microsoft.com/office/drawing/2015/9/8/chartex" xmlns:mc="http://schemas.openxmlformats.org/markup-compatibility/2006" xmlns:o="urn:schemas-microsoft-com:office:office" xmlns:r="http://schemas.openxmlformats.org/officeDocument/2006/relationships" xmlns:m="http://schemas.openxmlformats.org/officeDocument/2006/math" xmlns:v="urn:schemas-microsoft-com:vml" xmlns:wp14="http://schemas.microsoft.com/office/word/2010/wordprocessingDrawing" xmlns:wp="http://schemas.openxmlformats.org/drawingml/2006/wordprocessingDrawing" xmlns:w10="urn:schemas-microsoft-com:office:word" xmlns:w="http://schemas.openxmlformats.org/wordprocessingml/2006/main" xmlns:w14="http://schemas.microsoft.com/office/word/2010/wordml" xmlns:w15="http://schemas.microsoft.com/office/word/2012/wordml" xmlns:w16se="http://schemas.microsoft.com/office/word/2015/wordml/symex" xmlns:wpg="http://schemas.microsoft.com/office/word/2010/wordprocessingGroup" xmlns:wpi="http://schemas.microsoft.com/office/word/2010/wordprocessingInk" xmlns:wne="http://schemas.microsoft.com/office/word/2006/wordml" xmlns:wps="http://schemas.microsoft.com/office/word/2010/wordprocessingShape" mc:Ignorable="w14 w15 w16se wp14">
+<w:endnotes xmlns:wpc="http://schemas.microsoft.com/office/word/2010/wordprocessingCanvas" xmlns:mc="http://schemas.openxmlformats.org/markup-compatibility/2006" xmlns:o="urn:schemas-microsoft-com:office:office" xmlns:r="http://schemas.openxmlformats.org/officeDocument/2006/relationships" xmlns:m="http://schemas.openxmlformats.org/officeDocument/2006/math" xmlns:v="urn:schemas-microsoft-com:vml" xmlns:wp14="http://schemas.microsoft.com/office/word/2010/wordprocessingDrawing" xmlns:wp="http://schemas.openxmlformats.org/drawingml/2006/wordprocessingDrawing" xmlns:w10="urn:schemas-microsoft-com:office:word" xmlns:w="http://schemas.openxmlformats.org/wordprocessingml/2006/main" xmlns:w14="http://schemas.microsoft.com/office/word/2010/wordml" xmlns:w15="http://schemas.microsoft.com/office/word/2012/wordml" xmlns:wpg="http://schemas.microsoft.com/office/word/2010/wordprocessingGroup" xmlns:wpi="http://schemas.microsoft.com/office/word/2010/wordprocessingInk" xmlns:wne="http://schemas.microsoft.com/office/word/2006/wordml" xmlns:wps="http://schemas.microsoft.com/office/word/2010/wordprocessingShape" mc:Ignorable="w14 w15 wp14">
   <w:endnote w:type="separator" w:id="-1">
     <w:p>
       <w:pPr>
@@ -1559,7 +1523,7 @@
 </file>
 
 <file path=word/footer1.xml><?xml version="1.0" encoding="utf-8"?>
-<w:ftr xmlns:wpc="http://schemas.microsoft.com/office/word/2010/wordprocessingCanvas" xmlns:cx="http://schemas.microsoft.com/office/drawing/2014/chartex" xmlns:cx1="http://schemas.microsoft.com/office/drawing/2015/9/8/chartex" xmlns:mc="http://schemas.openxmlformats.org/markup-compatibility/2006" xmlns:o="urn:schemas-microsoft-com:office:office" xmlns:r="http://schemas.openxmlformats.org/officeDocument/2006/relationships" xmlns:m="http://schemas.openxmlformats.org/officeDocument/2006/math" xmlns:v="urn:schemas-microsoft-com:vml" xmlns:wp14="http://schemas.microsoft.com/office/word/2010/wordprocessingDrawing" xmlns:wp="http://schemas.openxmlformats.org/drawingml/2006/wordprocessingDrawing" xmlns:w10="urn:schemas-microsoft-com:office:word" xmlns:w="http://schemas.openxmlformats.org/wordprocessingml/2006/main" xmlns:w14="http://schemas.microsoft.com/office/word/2010/wordml" xmlns:w15="http://schemas.microsoft.com/office/word/2012/wordml" xmlns:w16se="http://schemas.microsoft.com/office/word/2015/wordml/symex" xmlns:wpg="http://schemas.microsoft.com/office/word/2010/wordprocessingGroup" xmlns:wpi="http://schemas.microsoft.com/office/word/2010/wordprocessingInk" xmlns:wne="http://schemas.microsoft.com/office/word/2006/wordml" xmlns:wps="http://schemas.microsoft.com/office/word/2010/wordprocessingShape" mc:Ignorable="w14 w15 w16se wp14">
+<w:ftr xmlns:wpc="http://schemas.microsoft.com/office/word/2010/wordprocessingCanvas" xmlns:mc="http://schemas.openxmlformats.org/markup-compatibility/2006" xmlns:o="urn:schemas-microsoft-com:office:office" xmlns:r="http://schemas.openxmlformats.org/officeDocument/2006/relationships" xmlns:m="http://schemas.openxmlformats.org/officeDocument/2006/math" xmlns:v="urn:schemas-microsoft-com:vml" xmlns:wp14="http://schemas.microsoft.com/office/word/2010/wordprocessingDrawing" xmlns:wp="http://schemas.openxmlformats.org/drawingml/2006/wordprocessingDrawing" xmlns:w10="urn:schemas-microsoft-com:office:word" xmlns:w="http://schemas.openxmlformats.org/wordprocessingml/2006/main" xmlns:w14="http://schemas.microsoft.com/office/word/2010/wordml" xmlns:w15="http://schemas.microsoft.com/office/word/2012/wordml" xmlns:wpg="http://schemas.microsoft.com/office/word/2010/wordprocessingGroup" xmlns:wpi="http://schemas.microsoft.com/office/word/2010/wordprocessingInk" xmlns:wne="http://schemas.microsoft.com/office/word/2006/wordml" xmlns:wps="http://schemas.microsoft.com/office/word/2010/wordprocessingShape" mc:Ignorable="w14 w15 wp14">
   <w:p>
     <w:pPr>
       <w:pStyle w:val="Footer"/>
@@ -1723,7 +1687,7 @@
 </file>
 
 <file path=word/footnotes.xml><?xml version="1.0" encoding="utf-8"?>
-<w:footnotes xmlns:wpc="http://schemas.microsoft.com/office/word/2010/wordprocessingCanvas" xmlns:cx="http://schemas.microsoft.com/office/drawing/2014/chartex" xmlns:cx1="http://schemas.microsoft.com/office/drawing/2015/9/8/chartex" xmlns:mc="http://schemas.openxmlformats.org/markup-compatibility/2006" xmlns:o="urn:schemas-microsoft-com:office:office" xmlns:r="http://schemas.openxmlformats.org/officeDocument/2006/relationships" xmlns:m="http://schemas.openxmlformats.org/officeDocument/2006/math" xmlns:v="urn:schemas-microsoft-com:vml" xmlns:wp14="http://schemas.microsoft.com/office/word/2010/wordprocessingDrawing" xmlns:wp="http://schemas.openxmlformats.org/drawingml/2006/wordprocessingDrawing" xmlns:w10="urn:schemas-microsoft-com:office:word" xmlns:w="http://schemas.openxmlformats.org/wordprocessingml/2006/main" xmlns:w14="http://schemas.microsoft.com/office/word/2010/wordml" xmlns:w15="http://schemas.microsoft.com/office/word/2012/wordml" xmlns:w16se="http://schemas.microsoft.com/office/word/2015/wordml/symex" xmlns:wpg="http://schemas.microsoft.com/office/word/2010/wordprocessingGroup" xmlns:wpi="http://schemas.microsoft.com/office/word/2010/wordprocessingInk" xmlns:wne="http://schemas.microsoft.com/office/word/2006/wordml" xmlns:wps="http://schemas.microsoft.com/office/word/2010/wordprocessingShape" mc:Ignorable="w14 w15 w16se wp14">
+<w:footnotes xmlns:wpc="http://schemas.microsoft.com/office/word/2010/wordprocessingCanvas" xmlns:mc="http://schemas.openxmlformats.org/markup-compatibility/2006" xmlns:o="urn:schemas-microsoft-com:office:office" xmlns:r="http://schemas.openxmlformats.org/officeDocument/2006/relationships" xmlns:m="http://schemas.openxmlformats.org/officeDocument/2006/math" xmlns:v="urn:schemas-microsoft-com:vml" xmlns:wp14="http://schemas.microsoft.com/office/word/2010/wordprocessingDrawing" xmlns:wp="http://schemas.openxmlformats.org/drawingml/2006/wordprocessingDrawing" xmlns:w10="urn:schemas-microsoft-com:office:word" xmlns:w="http://schemas.openxmlformats.org/wordprocessingml/2006/main" xmlns:w14="http://schemas.microsoft.com/office/word/2010/wordml" xmlns:w15="http://schemas.microsoft.com/office/word/2012/wordml" xmlns:wpg="http://schemas.microsoft.com/office/word/2010/wordprocessingGroup" xmlns:wpi="http://schemas.microsoft.com/office/word/2010/wordprocessingInk" xmlns:wne="http://schemas.microsoft.com/office/word/2006/wordml" xmlns:wps="http://schemas.microsoft.com/office/word/2010/wordprocessingShape" mc:Ignorable="w14 w15 wp14">
   <w:footnote w:type="separator" w:id="-1">
     <w:p>
       <w:pPr>
@@ -1748,7 +1712,7 @@
 </file>
 
 <file path=word/header1.xml><?xml version="1.0" encoding="utf-8"?>
-<w:hdr xmlns:wpc="http://schemas.microsoft.com/office/word/2010/wordprocessingCanvas" xmlns:cx="http://schemas.microsoft.com/office/drawing/2014/chartex" xmlns:cx1="http://schemas.microsoft.com/office/drawing/2015/9/8/chartex" xmlns:mc="http://schemas.openxmlformats.org/markup-compatibility/2006" xmlns:o="urn:schemas-microsoft-com:office:office" xmlns:r="http://schemas.openxmlformats.org/officeDocument/2006/relationships" xmlns:m="http://schemas.openxmlformats.org/officeDocument/2006/math" xmlns:v="urn:schemas-microsoft-com:vml" xmlns:wp14="http://schemas.microsoft.com/office/word/2010/wordprocessingDrawing" xmlns:wp="http://schemas.openxmlformats.org/drawingml/2006/wordprocessingDrawing" xmlns:w10="urn:schemas-microsoft-com:office:word" xmlns:w="http://schemas.openxmlformats.org/wordprocessingml/2006/main" xmlns:w14="http://schemas.microsoft.com/office/word/2010/wordml" xmlns:w15="http://schemas.microsoft.com/office/word/2012/wordml" xmlns:w16se="http://schemas.microsoft.com/office/word/2015/wordml/symex" xmlns:wpg="http://schemas.microsoft.com/office/word/2010/wordprocessingGroup" xmlns:wpi="http://schemas.microsoft.com/office/word/2010/wordprocessingInk" xmlns:wne="http://schemas.microsoft.com/office/word/2006/wordml" xmlns:wps="http://schemas.microsoft.com/office/word/2010/wordprocessingShape" mc:Ignorable="w14 w15 w16se wp14">
+<w:hdr xmlns:wpc="http://schemas.microsoft.com/office/word/2010/wordprocessingCanvas" xmlns:mc="http://schemas.openxmlformats.org/markup-compatibility/2006" xmlns:o="urn:schemas-microsoft-com:office:office" xmlns:r="http://schemas.openxmlformats.org/officeDocument/2006/relationships" xmlns:m="http://schemas.openxmlformats.org/officeDocument/2006/math" xmlns:v="urn:schemas-microsoft-com:vml" xmlns:wp14="http://schemas.microsoft.com/office/word/2010/wordprocessingDrawing" xmlns:wp="http://schemas.openxmlformats.org/drawingml/2006/wordprocessingDrawing" xmlns:w10="urn:schemas-microsoft-com:office:word" xmlns:w="http://schemas.openxmlformats.org/wordprocessingml/2006/main" xmlns:w14="http://schemas.microsoft.com/office/word/2010/wordml" xmlns:w15="http://schemas.microsoft.com/office/word/2012/wordml" xmlns:wpg="http://schemas.microsoft.com/office/word/2010/wordprocessingGroup" xmlns:wpi="http://schemas.microsoft.com/office/word/2010/wordprocessingInk" xmlns:wne="http://schemas.microsoft.com/office/word/2006/wordml" xmlns:wps="http://schemas.microsoft.com/office/word/2010/wordprocessingShape" mc:Ignorable="w14 w15 wp14">
   <w:p>
     <w:pPr>
       <w:pStyle w:val="Header"/>
@@ -1938,7 +1902,7 @@
 </file>
 
 <file path=word/numbering.xml><?xml version="1.0" encoding="utf-8"?>
-<w:numbering xmlns:wpc="http://schemas.microsoft.com/office/word/2010/wordprocessingCanvas" xmlns:cx="http://schemas.microsoft.com/office/drawing/2014/chartex" xmlns:cx1="http://schemas.microsoft.com/office/drawing/2015/9/8/chartex" xmlns:mc="http://schemas.openxmlformats.org/markup-compatibility/2006" xmlns:o="urn:schemas-microsoft-com:office:office" xmlns:r="http://schemas.openxmlformats.org/officeDocument/2006/relationships" xmlns:m="http://schemas.openxmlformats.org/officeDocument/2006/math" xmlns:v="urn:schemas-microsoft-com:vml" xmlns:wp14="http://schemas.microsoft.com/office/word/2010/wordprocessingDrawing" xmlns:wp="http://schemas.openxmlformats.org/drawingml/2006/wordprocessingDrawing" xmlns:w10="urn:schemas-microsoft-com:office:word" xmlns:w="http://schemas.openxmlformats.org/wordprocessingml/2006/main" xmlns:w14="http://schemas.microsoft.com/office/word/2010/wordml" xmlns:w15="http://schemas.microsoft.com/office/word/2012/wordml" xmlns:w16se="http://schemas.microsoft.com/office/word/2015/wordml/symex" xmlns:wpg="http://schemas.microsoft.com/office/word/2010/wordprocessingGroup" xmlns:wpi="http://schemas.microsoft.com/office/word/2010/wordprocessingInk" xmlns:wne="http://schemas.microsoft.com/office/word/2006/wordml" xmlns:wps="http://schemas.microsoft.com/office/word/2010/wordprocessingShape" mc:Ignorable="w14 w15 w16se wp14">
+<w:numbering xmlns:wpc="http://schemas.microsoft.com/office/word/2010/wordprocessingCanvas" xmlns:mc="http://schemas.openxmlformats.org/markup-compatibility/2006" xmlns:o="urn:schemas-microsoft-com:office:office" xmlns:r="http://schemas.openxmlformats.org/officeDocument/2006/relationships" xmlns:m="http://schemas.openxmlformats.org/officeDocument/2006/math" xmlns:v="urn:schemas-microsoft-com:vml" xmlns:wp14="http://schemas.microsoft.com/office/word/2010/wordprocessingDrawing" xmlns:wp="http://schemas.openxmlformats.org/drawingml/2006/wordprocessingDrawing" xmlns:w10="urn:schemas-microsoft-com:office:word" xmlns:w="http://schemas.openxmlformats.org/wordprocessingml/2006/main" xmlns:w14="http://schemas.microsoft.com/office/word/2010/wordml" xmlns:w15="http://schemas.microsoft.com/office/word/2012/wordml" xmlns:wpg="http://schemas.microsoft.com/office/word/2010/wordprocessingGroup" xmlns:wpi="http://schemas.microsoft.com/office/word/2010/wordprocessingInk" xmlns:wne="http://schemas.microsoft.com/office/word/2006/wordml" xmlns:wps="http://schemas.microsoft.com/office/word/2010/wordprocessingShape" mc:Ignorable="w14 w15 wp14">
   <w:abstractNum w:abstractNumId="0" w15:restartNumberingAfterBreak="0">
     <w:nsid w:val="0EB44D2F"/>
     <w:multiLevelType w:val="hybridMultilevel"/>
@@ -2408,7 +2372,7 @@
 </file>
 
 <file path=word/styles.xml><?xml version="1.0" encoding="utf-8"?>
-<w:styles xmlns:mc="http://schemas.openxmlformats.org/markup-compatibility/2006" xmlns:r="http://schemas.openxmlformats.org/officeDocument/2006/relationships" xmlns:w="http://schemas.openxmlformats.org/wordprocessingml/2006/main" xmlns:w14="http://schemas.microsoft.com/office/word/2010/wordml" xmlns:w15="http://schemas.microsoft.com/office/word/2012/wordml" xmlns:w16se="http://schemas.microsoft.com/office/word/2015/wordml/symex" mc:Ignorable="w14 w15 w16se">
+<w:styles xmlns:mc="http://schemas.openxmlformats.org/markup-compatibility/2006" xmlns:r="http://schemas.openxmlformats.org/officeDocument/2006/relationships" xmlns:w="http://schemas.openxmlformats.org/wordprocessingml/2006/main" xmlns:w14="http://schemas.microsoft.com/office/word/2010/wordml" xmlns:w15="http://schemas.microsoft.com/office/word/2012/wordml" mc:Ignorable="w14 w15">
   <w:docDefaults>
     <w:rPrDefault>
       <w:rPr>
@@ -4129,7 +4093,7 @@
 </file>
 
 <file path=customXml/itemProps1.xml><?xml version="1.0" encoding="utf-8"?>
-<ds:datastoreItem xmlns:ds="http://schemas.openxmlformats.org/officeDocument/2006/customXml" ds:itemID="{8A234342-D4CD-4A89-AFE3-FCE71503C154}">
+<ds:datastoreItem xmlns:ds="http://schemas.openxmlformats.org/officeDocument/2006/customXml" ds:itemID="{ABDB15BF-33E9-491E-942A-41304FA17524}">
   <ds:schemaRefs>
     <ds:schemaRef ds:uri="http://schemas.openxmlformats.org/officeDocument/2006/bibliography"/>
   </ds:schemaRefs>

</xml_diff>